<commit_message>
actualizo andando todo ok
</commit_message>
<xml_diff>
--- a/Visión-AnalisisDeMercado-UsuarioTipico.docx
+++ b/Visión-AnalisisDeMercado-UsuarioTipico.docx
@@ -1,6 +1,6 @@
 
 <file path=word/document.xml><?xml version="1.0" encoding="utf-8"?>
-<w:document xmlns:wpc="http://schemas.microsoft.com/office/word/2010/wordprocessingCanvas" xmlns:cx="http://schemas.microsoft.com/office/drawing/2014/chartex" xmlns:cx1="http://schemas.microsoft.com/office/drawing/2015/9/8/chartex" xmlns:mc="http://schemas.openxmlformats.org/markup-compatibility/2006" xmlns:o="urn:schemas-microsoft-com:office:office" xmlns:r="http://schemas.openxmlformats.org/officeDocument/2006/relationships" xmlns:m="http://schemas.openxmlformats.org/officeDocument/2006/math" xmlns:v="urn:schemas-microsoft-com:vml" xmlns:wp14="http://schemas.microsoft.com/office/word/2010/wordprocessingDrawing" xmlns:wp="http://schemas.openxmlformats.org/drawingml/2006/wordprocessingDrawing" xmlns:w10="urn:schemas-microsoft-com:office:word" xmlns:w="http://schemas.openxmlformats.org/wordprocessingml/2006/main" xmlns:w14="http://schemas.microsoft.com/office/word/2010/wordml" xmlns:w15="http://schemas.microsoft.com/office/word/2012/wordml" xmlns:w16se="http://schemas.microsoft.com/office/word/2015/wordml/symex" xmlns:wpg="http://schemas.microsoft.com/office/word/2010/wordprocessingGroup" xmlns:wpi="http://schemas.microsoft.com/office/word/2010/wordprocessingInk" xmlns:wne="http://schemas.microsoft.com/office/word/2006/wordml" xmlns:wps="http://schemas.microsoft.com/office/word/2010/wordprocessingShape" mc:Ignorable="w14 w15 w16se wp14">
+<w:document xmlns:wpc="http://schemas.microsoft.com/office/word/2010/wordprocessingCanvas" xmlns:cx="http://schemas.microsoft.com/office/drawing/2014/chartex" xmlns:cx1="http://schemas.microsoft.com/office/drawing/2015/9/8/chartex" xmlns:cx2="http://schemas.microsoft.com/office/drawing/2015/10/21/chartex" xmlns:cx3="http://schemas.microsoft.com/office/drawing/2016/5/9/chartex" xmlns:cx4="http://schemas.microsoft.com/office/drawing/2016/5/10/chartex" xmlns:cx5="http://schemas.microsoft.com/office/drawing/2016/5/11/chartex" xmlns:cx6="http://schemas.microsoft.com/office/drawing/2016/5/12/chartex" xmlns:cx7="http://schemas.microsoft.com/office/drawing/2016/5/13/chartex" xmlns:cx8="http://schemas.microsoft.com/office/drawing/2016/5/14/chartex" xmlns:mc="http://schemas.openxmlformats.org/markup-compatibility/2006" xmlns:aink="http://schemas.microsoft.com/office/drawing/2016/ink" xmlns:am3d="http://schemas.microsoft.com/office/drawing/2017/model3d" xmlns:o="urn:schemas-microsoft-com:office:office" xmlns:r="http://schemas.openxmlformats.org/officeDocument/2006/relationships" xmlns:m="http://schemas.openxmlformats.org/officeDocument/2006/math" xmlns:v="urn:schemas-microsoft-com:vml" xmlns:wp14="http://schemas.microsoft.com/office/word/2010/wordprocessingDrawing" xmlns:wp="http://schemas.openxmlformats.org/drawingml/2006/wordprocessingDrawing" xmlns:w10="urn:schemas-microsoft-com:office:word" xmlns:w="http://schemas.openxmlformats.org/wordprocessingml/2006/main" xmlns:w14="http://schemas.microsoft.com/office/word/2010/wordml" xmlns:w15="http://schemas.microsoft.com/office/word/2012/wordml" xmlns:w16cid="http://schemas.microsoft.com/office/word/2016/wordml/cid" xmlns:w16se="http://schemas.microsoft.com/office/word/2015/wordml/symex" xmlns:wpg="http://schemas.microsoft.com/office/word/2010/wordprocessingGroup" xmlns:wpi="http://schemas.microsoft.com/office/word/2010/wordprocessingInk" xmlns:wne="http://schemas.microsoft.com/office/word/2006/wordml" xmlns:wps="http://schemas.microsoft.com/office/word/2010/wordprocessingShape" mc:Ignorable="w14 w15 w16se w16cid wp14">
   <w:body>
     <w:p>
       <w:pPr>
@@ -28,218 +28,227 @@
         <w:rPr>
           <w:u w:val="single"/>
         </w:rPr>
-        <w:t>Visión:</w:t>
-      </w:r>
-    </w:p>
-    <w:p>
-      <w:r>
-        <w:t xml:space="preserve">1 </w:t>
-      </w:r>
-      <w:proofErr w:type="spellStart"/>
-      <w:r>
-        <w:t>smartph</w:t>
-      </w:r>
-      <w:r>
-        <w:t>one</w:t>
-      </w:r>
-      <w:proofErr w:type="spellEnd"/>
-      <w:r>
-        <w:t xml:space="preserve"> = 1 descarga de nuestra app</w:t>
-      </w:r>
-    </w:p>
-    <w:p>
-      <w:r>
-        <w:t xml:space="preserve">Seremos la aplicación de emergencias más </w:t>
-      </w:r>
-      <w:r>
-        <w:rPr>
-          <w:b/>
-        </w:rPr>
-        <w:t>confiable</w:t>
-      </w:r>
-      <w:r>
-        <w:t xml:space="preserve"> de todo el mercado. Seremos considerados por nuestros usuarios como la opción más viable que ofrece las </w:t>
-      </w:r>
-      <w:r>
-        <w:rPr>
-          <w:b/>
-        </w:rPr>
-        <w:t>soluciones</w:t>
-      </w:r>
-      <w:r>
-        <w:t xml:space="preserve"> tecnológicas más </w:t>
-      </w:r>
-      <w:r>
-        <w:rPr>
-          <w:b/>
-        </w:rPr>
-        <w:t>innovadoras</w:t>
-      </w:r>
-      <w:r>
-        <w:t>, con las tecnologías más avanzadas, de servicio y calidad que supere sus ex</w:t>
-      </w:r>
-      <w:r>
-        <w:t>pectativas de todo el mercado, haciendo que t</w:t>
-      </w:r>
-      <w:r>
-        <w:t xml:space="preserve">oda persona que tenga descargada nuestra app en su teléfono móvil se </w:t>
-      </w:r>
-      <w:r>
-        <w:t>sienta</w:t>
-      </w:r>
-      <w:r>
-        <w:t xml:space="preserve"> siempre </w:t>
-      </w:r>
-      <w:r>
-        <w:rPr>
-          <w:b/>
-        </w:rPr>
-        <w:t>segura</w:t>
-      </w:r>
-      <w:r>
-        <w:t xml:space="preserve">. </w:t>
-      </w:r>
-      <w:r>
-        <w:t xml:space="preserve">Nuestra app proporcionará </w:t>
-      </w:r>
-      <w:r>
-        <w:rPr>
-          <w:b/>
-        </w:rPr>
-        <w:t>ayuda</w:t>
-      </w:r>
-      <w:r>
-        <w:t xml:space="preserve"> inmediata ante cualquier situación de emergencia que se presente</w:t>
-      </w:r>
-      <w:r>
-        <w:t xml:space="preserve">. </w:t>
-      </w:r>
-      <w:r>
-        <w:t xml:space="preserve">Es por esto por lo que </w:t>
-      </w:r>
-      <w:r>
-        <w:t>HelpMe será la mejor ayuda para cualquier persona en situación de emergencia</w:t>
-      </w:r>
-      <w:r>
-        <w:t xml:space="preserve">, y también para cualquier usuario que se quiera sentir </w:t>
-      </w:r>
-      <w:r>
-        <w:t>que siempre está a</w:t>
-      </w:r>
-      <w:r>
-        <w:t xml:space="preserve"> salvo</w:t>
-      </w:r>
-      <w:r>
-        <w:t>.</w:t>
-      </w:r>
-    </w:p>
-    <w:p/>
-    <w:p>
-      <w:pPr>
-        <w:rPr>
-          <w:u w:val="single"/>
-        </w:rPr>
-      </w:pPr>
-      <w:r>
-        <w:rPr>
-          <w:u w:val="single"/>
-        </w:rPr>
-        <w:t xml:space="preserve">Análisis de mercado: </w:t>
-      </w:r>
-    </w:p>
-    <w:p>
-      <w:r>
-        <w:t xml:space="preserve">Existen varias aplicaciones que claman ser de mucha utilidad para situaciones de emergencia. Pero muchas de ellas no funcionan de manera eficiente o no poseen una interfaz amigable con el usuario de manera que cualquiera pueda usarla. </w:t>
-      </w:r>
-    </w:p>
-    <w:p>
-      <w:r>
-        <w:t>Hay a</w:t>
-      </w:r>
-      <w:r>
-        <w:t>plicaciones como "</w:t>
-      </w:r>
-      <w:proofErr w:type="spellStart"/>
-      <w:r>
-        <w:rPr>
-          <w:b/>
-        </w:rPr>
-        <w:t>Emergency</w:t>
-      </w:r>
-      <w:proofErr w:type="spellEnd"/>
-      <w:r>
-        <w:rPr>
-          <w:b/>
-        </w:rPr>
-        <w:t xml:space="preserve"> </w:t>
-      </w:r>
-      <w:proofErr w:type="spellStart"/>
-      <w:r>
-        <w:rPr>
-          <w:b/>
-        </w:rPr>
-        <w:t>Number</w:t>
-      </w:r>
-      <w:proofErr w:type="spellEnd"/>
-      <w:r>
-        <w:t>"</w:t>
-      </w:r>
-      <w:r>
-        <w:t>, que</w:t>
-      </w:r>
-      <w:r>
-        <w:t xml:space="preserve"> ofrece</w:t>
-      </w:r>
-      <w:r>
-        <w:t>n</w:t>
-      </w:r>
-      <w:r>
-        <w:t xml:space="preserve"> una lista de países y luego el </w:t>
-      </w:r>
-      <w:r>
-        <w:t>número</w:t>
-      </w:r>
-      <w:r>
-        <w:t xml:space="preserve"> de emergencia del país seleccionado. Pero en caso de emergencia este formato no </w:t>
-      </w:r>
-      <w:r>
-        <w:t>sería</w:t>
-      </w:r>
-      <w:r>
-        <w:t xml:space="preserve"> el </w:t>
-      </w:r>
-      <w:r>
-        <w:t>más</w:t>
-      </w:r>
-      <w:r>
-        <w:t xml:space="preserve"> útil ya que el usuario pierde tiempo buscando el país en el que se encuentra</w:t>
-      </w:r>
-      <w:r>
-        <w:t>,</w:t>
-      </w:r>
-      <w:r>
-        <w:t xml:space="preserve"> en lugar de que lo haga automáticamente. La aplicación tampoco ofrece un diseño que sea fác</w:t>
-      </w:r>
-      <w:r>
-        <w:t xml:space="preserve">il de utilizar para el usuario. Esta app está dirigida hacia un público con </w:t>
-      </w:r>
-      <w:r>
-        <w:t>conocimientos previos</w:t>
-      </w:r>
-      <w:r>
-        <w:t xml:space="preserve"> acerca de la utilización de esta</w:t>
-      </w:r>
-      <w:r>
-        <w:t xml:space="preserve">. Es decir, un niño en situación de emergencia no podría utilizar la aplicación ya que no sabría </w:t>
-      </w:r>
-      <w:r>
-        <w:t>qué</w:t>
-      </w:r>
-      <w:r>
-        <w:t xml:space="preserve"> significan ciertos términos y no hay ilustraciones que ayuden. </w:t>
+        <w:t>Misión:</w:t>
+      </w:r>
+    </w:p>
+    <w:p>
+      <w:r>
+        <w:t xml:space="preserve">Contribuir a mejorar la vida de nuestros clientes, </w:t>
+      </w:r>
+      <w:r>
+        <w:t xml:space="preserve">ayudándolos a actuar de la manera correcta ante una situación de emergencia, donde sea que se encuentren en el mundo. Con nuestra aplicación ellos se comunicaran con los servicios de emergencias como así también denunciarán situaciones ante un </w:t>
+      </w:r>
+      <w:r>
+        <w:t>personal </w:t>
+      </w:r>
+      <w:r>
+        <w:t>dedicado a ello, como así también podrán aprender que deben hacer ante una situación médica urgente</w:t>
       </w:r>
       <w:bookmarkStart w:id="0" w:name="_GoBack"/>
       <w:bookmarkEnd w:id="0"/>
+      <w:r>
+        <w:t>.</w:t>
+      </w:r>
+      <w:r>
+        <w:br/>
+      </w:r>
+    </w:p>
+    <w:p>
+      <w:pPr>
+        <w:rPr>
+          <w:u w:val="single"/>
+        </w:rPr>
+      </w:pPr>
+      <w:r>
+        <w:rPr>
+          <w:u w:val="single"/>
+        </w:rPr>
+        <w:t>Visión:</w:t>
+      </w:r>
+    </w:p>
+    <w:p>
+      <w:r>
+        <w:t>1 smartph</w:t>
+      </w:r>
+      <w:r>
+        <w:t>one = 1 descarga de nuestra app</w:t>
+      </w:r>
+    </w:p>
+    <w:p>
+      <w:r>
+        <w:t xml:space="preserve">Seremos la aplicación de emergencias más </w:t>
+      </w:r>
+      <w:r>
+        <w:rPr>
+          <w:b/>
+        </w:rPr>
+        <w:t>confiable</w:t>
+      </w:r>
+      <w:r>
+        <w:t xml:space="preserve"> de todo el mercado. Seremos considerados por nuestros usuarios como la opción más viable que ofrece las </w:t>
+      </w:r>
+      <w:r>
+        <w:rPr>
+          <w:b/>
+        </w:rPr>
+        <w:t>soluciones</w:t>
+      </w:r>
+      <w:r>
+        <w:t xml:space="preserve"> tecnológicas más </w:t>
+      </w:r>
+      <w:r>
+        <w:rPr>
+          <w:b/>
+        </w:rPr>
+        <w:t>innovadoras</w:t>
+      </w:r>
+      <w:r>
+        <w:t>, con las tecnologías más avanzadas, de servicio y calidad que supere sus ex</w:t>
+      </w:r>
+      <w:r>
+        <w:t>pectativas de todo el mercado, haciendo que t</w:t>
+      </w:r>
+      <w:r>
+        <w:t xml:space="preserve">oda persona que tenga descargada nuestra app en su teléfono móvil se </w:t>
+      </w:r>
+      <w:r>
+        <w:t>sienta</w:t>
+      </w:r>
+      <w:r>
+        <w:t xml:space="preserve"> siempre </w:t>
+      </w:r>
+      <w:r>
+        <w:rPr>
+          <w:b/>
+        </w:rPr>
+        <w:t>segura</w:t>
+      </w:r>
+      <w:r>
+        <w:t xml:space="preserve">. </w:t>
+      </w:r>
+      <w:r>
+        <w:t xml:space="preserve">Nuestra app proporcionará </w:t>
+      </w:r>
+      <w:r>
+        <w:rPr>
+          <w:b/>
+        </w:rPr>
+        <w:t>ayuda</w:t>
+      </w:r>
+      <w:r>
+        <w:t xml:space="preserve"> inmediata ante cualquier situación de emergencia que se presente</w:t>
+      </w:r>
+      <w:r>
+        <w:t xml:space="preserve">. </w:t>
+      </w:r>
+      <w:r>
+        <w:t xml:space="preserve">Es por esto por lo que </w:t>
+      </w:r>
+      <w:r>
+        <w:t>HelpMe será la mejor ayuda para cualquier persona en situación de emergencia</w:t>
+      </w:r>
+      <w:r>
+        <w:t xml:space="preserve">, y también para cualquier usuario que se quiera sentir </w:t>
+      </w:r>
+      <w:r>
+        <w:t>que siempre está a</w:t>
+      </w:r>
+      <w:r>
+        <w:t xml:space="preserve"> salvo</w:t>
+      </w:r>
+      <w:r>
+        <w:t>.</w:t>
+      </w:r>
+    </w:p>
+    <w:p/>
+    <w:p>
+      <w:pPr>
+        <w:rPr>
+          <w:u w:val="single"/>
+        </w:rPr>
+      </w:pPr>
+      <w:r>
+        <w:rPr>
+          <w:u w:val="single"/>
+        </w:rPr>
+        <w:t xml:space="preserve">Análisis de mercado: </w:t>
+      </w:r>
+    </w:p>
+    <w:p>
+      <w:r>
+        <w:t xml:space="preserve">Existen varias aplicaciones que claman ser de mucha utilidad para situaciones de emergencia. Pero muchas de ellas no funcionan de manera eficiente o no poseen una interfaz amigable con el usuario de manera que cualquiera pueda usarla. </w:t>
+      </w:r>
+    </w:p>
+    <w:p>
+      <w:r>
+        <w:t>Hay a</w:t>
+      </w:r>
+      <w:r>
+        <w:t>plicaciones como "</w:t>
+      </w:r>
+      <w:r>
+        <w:rPr>
+          <w:b/>
+        </w:rPr>
+        <w:t>Emergency Number</w:t>
+      </w:r>
+      <w:r>
+        <w:t>"</w:t>
+      </w:r>
+      <w:r>
+        <w:t>, que</w:t>
+      </w:r>
+      <w:r>
+        <w:t xml:space="preserve"> ofrece</w:t>
+      </w:r>
+      <w:r>
+        <w:t>n</w:t>
+      </w:r>
+      <w:r>
+        <w:t xml:space="preserve"> una lista de países y luego el </w:t>
+      </w:r>
+      <w:r>
+        <w:t>número</w:t>
+      </w:r>
+      <w:r>
+        <w:t xml:space="preserve"> de emergencia del país seleccionado. Pero en caso de emergencia este formato no </w:t>
+      </w:r>
+      <w:r>
+        <w:t>sería</w:t>
+      </w:r>
+      <w:r>
+        <w:t xml:space="preserve"> el </w:t>
+      </w:r>
+      <w:r>
+        <w:t>más</w:t>
+      </w:r>
+      <w:r>
+        <w:t xml:space="preserve"> útil ya que el usuario pierde tiempo buscando el país en el que se encuentra</w:t>
+      </w:r>
+      <w:r>
+        <w:t>,</w:t>
+      </w:r>
+      <w:r>
+        <w:t xml:space="preserve"> en lugar de que lo haga automáticamente. La aplicación tampoco ofrece un diseño que sea fác</w:t>
+      </w:r>
+      <w:r>
+        <w:t xml:space="preserve">il de utilizar para el usuario. Esta app está dirigida hacia un público con </w:t>
+      </w:r>
+      <w:r>
+        <w:t>conocimientos previos</w:t>
+      </w:r>
+      <w:r>
+        <w:t xml:space="preserve"> acerca de la utilización de esta</w:t>
+      </w:r>
+      <w:r>
+        <w:t xml:space="preserve">. Es decir, un niño en situación de emergencia no podría utilizar la aplicación ya que no sabría </w:t>
+      </w:r>
+      <w:r>
+        <w:t>qué</w:t>
+      </w:r>
+      <w:r>
+        <w:t xml:space="preserve"> significan ciertos términos y no hay ilustraciones que ayuden. </w:t>
+      </w:r>
     </w:p>
     <w:p>
       <w:r>
@@ -251,86 +260,62 @@
       <w:r>
         <w:t xml:space="preserve"> “</w:t>
       </w:r>
-      <w:proofErr w:type="spellStart"/>
       <w:r>
         <w:rPr>
           <w:b/>
         </w:rPr>
-        <w:t>Emergency</w:t>
-      </w:r>
-      <w:proofErr w:type="spellEnd"/>
+        <w:t>Emergency Reporting</w:t>
+      </w:r>
+      <w:r>
+        <w:t xml:space="preserve">” la cual ofrece funcionalidades similares a la anterior, pero con el agregado de un mapa en el que se muestran los hospitales y las comisarías cercanas. </w:t>
+      </w:r>
+    </w:p>
+    <w:p>
+      <w:r>
+        <w:t xml:space="preserve">Por otro lado </w:t>
+      </w:r>
+      <w:r>
+        <w:t>“</w:t>
+      </w:r>
       <w:r>
         <w:rPr>
           <w:b/>
         </w:rPr>
-        <w:t xml:space="preserve"> </w:t>
-      </w:r>
-      <w:proofErr w:type="spellStart"/>
+        <w:t>HELP Emergency</w:t>
+      </w:r>
+      <w:r>
+        <w:t>” tiene un diseño amigable, fácil de</w:t>
+      </w:r>
+      <w:r>
+        <w:t xml:space="preserve"> usar, con colores que atraen, pero lamentablemente</w:t>
+      </w:r>
+      <w:r>
+        <w:t xml:space="preserve"> no funciona en l</w:t>
+      </w:r>
+      <w:r>
+        <w:t xml:space="preserve">a mayoría de los dispositivos. Además de ofrecer </w:t>
+      </w:r>
+      <w:r>
+        <w:t xml:space="preserve">muy </w:t>
+      </w:r>
+      <w:r>
+        <w:t>escazas</w:t>
+      </w:r>
+      <w:r>
+        <w:t xml:space="preserve"> funcionalidades; solamente</w:t>
+      </w:r>
+      <w:r>
+        <w:t xml:space="preserve"> llamadas a números de emergencia. </w:t>
+      </w:r>
+    </w:p>
+    <w:p>
+      <w:r>
+        <w:t xml:space="preserve">La aplicación de </w:t>
+      </w:r>
       <w:r>
         <w:rPr>
           <w:b/>
         </w:rPr>
-        <w:t>Reporting</w:t>
-      </w:r>
-      <w:proofErr w:type="spellEnd"/>
-      <w:r>
-        <w:t xml:space="preserve">” la cual ofrece funcionalidades similares a la anterior, pero con el agregado de un mapa en el que se muestran los hospitales y las comisarías cercanas. </w:t>
-      </w:r>
-    </w:p>
-    <w:p>
-      <w:r>
-        <w:t xml:space="preserve">Por otro lado </w:t>
-      </w:r>
-      <w:r>
-        <w:t>“</w:t>
-      </w:r>
-      <w:r>
-        <w:rPr>
-          <w:b/>
-        </w:rPr>
-        <w:t xml:space="preserve">HELP </w:t>
-      </w:r>
-      <w:proofErr w:type="spellStart"/>
-      <w:r>
-        <w:rPr>
-          <w:b/>
-        </w:rPr>
-        <w:t>Emergency</w:t>
-      </w:r>
-      <w:proofErr w:type="spellEnd"/>
-      <w:r>
-        <w:t>” tiene un diseño amigable, fácil de</w:t>
-      </w:r>
-      <w:r>
-        <w:t xml:space="preserve"> usar, con colores que atraen, pero lamentablemente</w:t>
-      </w:r>
-      <w:r>
-        <w:t xml:space="preserve"> no funciona en l</w:t>
-      </w:r>
-      <w:r>
-        <w:t xml:space="preserve">a mayoría de los dispositivos. Además de ofrecer </w:t>
-      </w:r>
-      <w:r>
-        <w:t xml:space="preserve">muy </w:t>
-      </w:r>
-      <w:r>
-        <w:t>escazas</w:t>
-      </w:r>
-      <w:r>
-        <w:t xml:space="preserve"> funcionalidades; solamente</w:t>
-      </w:r>
-      <w:r>
-        <w:t xml:space="preserve"> llamadas a números de emergencia. </w:t>
-      </w:r>
-    </w:p>
-    <w:p>
-      <w:r>
-        <w:t xml:space="preserve">La aplicación de </w:t>
-      </w:r>
-      <w:r>
-        <w:rPr>
-          <w:b/>
-        </w:rPr>
         <w:t>Cruz Roja</w:t>
       </w:r>
       <w:r>
@@ -417,25 +402,13 @@
         <w:rPr>
           <w:u w:val="single"/>
         </w:rPr>
+        <w:lastRenderedPageBreak/>
         <w:t xml:space="preserve">Usuario típico de nuestra app: </w:t>
       </w:r>
     </w:p>
     <w:p>
-      <w:proofErr w:type="spellStart"/>
-      <w:r>
-        <w:t>Ian</w:t>
-      </w:r>
-      <w:proofErr w:type="spellEnd"/>
-      <w:r>
-        <w:t xml:space="preserve"> </w:t>
-      </w:r>
-      <w:proofErr w:type="spellStart"/>
-      <w:r>
-        <w:t>Kleiman</w:t>
-      </w:r>
-      <w:proofErr w:type="spellEnd"/>
-      <w:r>
-        <w:t xml:space="preserve"> </w:t>
+      <w:r>
+        <w:t xml:space="preserve">Ian Kleiman </w:t>
       </w:r>
       <w:r>
         <w:t xml:space="preserve">tiene 19 años, vive en la Ciudad Autónoma de Buenos Aires, Argentina, y le encanta viajar. Él tiene planeado que mínimo una vez al año viaja al interior del país como mochilero, y una vez al extranjero con amigos. </w:t>
@@ -443,51 +416,18 @@
     </w:p>
     <w:p>
       <w:r>
-        <w:t xml:space="preserve">Como cualquier adolescente típico del siglo XXI, </w:t>
-      </w:r>
-      <w:proofErr w:type="spellStart"/>
-      <w:r>
-        <w:t>Ian</w:t>
-      </w:r>
-      <w:proofErr w:type="spellEnd"/>
-      <w:r>
-        <w:t xml:space="preserve"> se encuentra constantemente con su celular en la mano, ya sea chequeando redes sociales, chateando con amigos/familia, o simplemente mirando </w:t>
-      </w:r>
-      <w:proofErr w:type="spellStart"/>
-      <w:r>
-        <w:t>Netflix</w:t>
-      </w:r>
-      <w:proofErr w:type="spellEnd"/>
-      <w:r>
-        <w:t xml:space="preserve"> o escuchando música. </w:t>
-      </w:r>
-    </w:p>
-    <w:p>
-      <w:r>
-        <w:lastRenderedPageBreak/>
-        <w:t xml:space="preserve">Con respecto a los números de emergencias (policía, ambulancia, bomberos, </w:t>
-      </w:r>
-      <w:proofErr w:type="spellStart"/>
-      <w:r>
-        <w:t>etc</w:t>
-      </w:r>
-      <w:proofErr w:type="spellEnd"/>
-      <w:r>
-        <w:t xml:space="preserve">) él no se sabe ninguno. </w:t>
+        <w:t xml:space="preserve">Como cualquier adolescente típico del siglo XXI, Ian se encuentra constantemente con su celular en la mano, ya sea chequeando redes sociales, chateando con amigos/familia, o simplemente mirando Netflix o escuchando música. </w:t>
+      </w:r>
+    </w:p>
+    <w:p>
+      <w:r>
+        <w:t xml:space="preserve">Con respecto a los números de emergencias (policía, ambulancia, bomberos, etc) él no se sabe ninguno. </w:t>
       </w:r>
       <w:r>
         <w:t>Además,</w:t>
       </w:r>
       <w:r>
-        <w:t xml:space="preserve"> </w:t>
-      </w:r>
-      <w:proofErr w:type="spellStart"/>
-      <w:r>
-        <w:t>Ian</w:t>
-      </w:r>
-      <w:proofErr w:type="spellEnd"/>
-      <w:r>
-        <w:t xml:space="preserve"> nunca se interesó tampoco en aprender como posicionarse ante una situación de emergencia, como por ejemplo ayudar a una persona lesionada por un accidente de tránsito. </w:t>
+        <w:t xml:space="preserve"> Ian nunca se interesó tampoco en aprender como posicionarse ante una situación de emergencia, como por ejemplo ayudar a una persona lesionada por un accidente de tránsito. </w:t>
       </w:r>
     </w:p>
     <w:p>
@@ -513,28 +453,12 @@
     </w:p>
     <w:p>
       <w:r>
-        <w:t xml:space="preserve">Es por todo lo mencionado anteriormente por lo que </w:t>
-      </w:r>
-      <w:proofErr w:type="spellStart"/>
-      <w:r>
-        <w:t>Ian</w:t>
-      </w:r>
-      <w:proofErr w:type="spellEnd"/>
-      <w:r>
-        <w:t xml:space="preserve"> apostó a nuestra app y se la descargó. Nuestra app le solucionó el 95% de los problemas que él solía tener. </w:t>
-      </w:r>
-    </w:p>
-    <w:p>
-      <w:r>
-        <w:t xml:space="preserve">De ahora en adelante </w:t>
-      </w:r>
-      <w:proofErr w:type="spellStart"/>
-      <w:r>
-        <w:t>Ian</w:t>
-      </w:r>
-      <w:proofErr w:type="spellEnd"/>
-      <w:r>
-        <w:t xml:space="preserve"> tendrá la posibilidad de llamar a los números de emergencia con un simple click, donde sea que se encuentre en el mundo. Además, podrá ver que hacer para ayudar a otra persona y como, ante situaciones médicas inesperadas. Por otro lado, él tendrá toda su información médica importante para casos de emergencias, sin tener la necesidad de llevar la billetera y sus datos médicos con él a todos lados. También tendrá la posibilidad de con tan sólo presionar un botón hacerle saber a quién él considere adecuado, que se encuentra ante una situación de riesgo extremo, proveyéndole la ubicación en la cual se encuentra y la fecha y hora exacta del envió del pedido de ayuda. </w:t>
+        <w:t xml:space="preserve">Es por todo lo mencionado anteriormente por lo que Ian apostó a nuestra app y se la descargó. Nuestra app le solucionó el 95% de los problemas que él solía tener. </w:t>
+      </w:r>
+    </w:p>
+    <w:p>
+      <w:r>
+        <w:t xml:space="preserve">De ahora en adelante Ian tendrá la posibilidad de llamar a los números de emergencia con un simple click, donde sea que se encuentre en el mundo. Además, podrá ver que hacer para ayudar a otra persona y como, ante situaciones médicas inesperadas. Por otro lado, él tendrá toda su información médica importante para casos de emergencias, sin tener la necesidad de llevar la billetera y sus datos médicos con él a todos lados. También tendrá la posibilidad de con tan sólo presionar un botón hacerle saber a quién él considere adecuado, que se encuentra ante una situación de riesgo extremo, proveyéndole la ubicación en la cual se encuentra y la fecha y hora exacta del envió del pedido de ayuda. </w:t>
       </w:r>
     </w:p>
     <w:sectPr>
@@ -548,7 +472,7 @@
 </file>
 
 <file path=word/styles.xml><?xml version="1.0" encoding="utf-8"?>
-<w:styles xmlns:mc="http://schemas.openxmlformats.org/markup-compatibility/2006" xmlns:r="http://schemas.openxmlformats.org/officeDocument/2006/relationships" xmlns:w="http://schemas.openxmlformats.org/wordprocessingml/2006/main" xmlns:w14="http://schemas.microsoft.com/office/word/2010/wordml" xmlns:w15="http://schemas.microsoft.com/office/word/2012/wordml" xmlns:w16se="http://schemas.microsoft.com/office/word/2015/wordml/symex" mc:Ignorable="w14 w15 w16se">
+<w:styles xmlns:mc="http://schemas.openxmlformats.org/markup-compatibility/2006" xmlns:r="http://schemas.openxmlformats.org/officeDocument/2006/relationships" xmlns:w="http://schemas.openxmlformats.org/wordprocessingml/2006/main" xmlns:w14="http://schemas.microsoft.com/office/word/2010/wordml" xmlns:w15="http://schemas.microsoft.com/office/word/2012/wordml" xmlns:w16cid="http://schemas.microsoft.com/office/word/2016/wordml/cid" xmlns:w16se="http://schemas.microsoft.com/office/word/2015/wordml/symex" mc:Ignorable="w14 w15 w16se w16cid">
   <w:docDefaults>
     <w:rPrDefault>
       <w:rPr>
@@ -564,7 +488,7 @@
       </w:pPr>
     </w:pPrDefault>
   </w:docDefaults>
-  <w:latentStyles w:defLockedState="0" w:defUIPriority="99" w:defSemiHidden="0" w:defUnhideWhenUsed="0" w:defQFormat="0" w:count="371">
+  <w:latentStyles w:defLockedState="0" w:defUIPriority="99" w:defSemiHidden="0" w:defUnhideWhenUsed="0" w:defQFormat="0" w:count="375">
     <w:lsdException w:name="Normal" w:uiPriority="0" w:qFormat="1"/>
     <w:lsdException w:name="heading 1" w:uiPriority="9" w:qFormat="1"/>
     <w:lsdException w:name="heading 2" w:semiHidden="1" w:uiPriority="9" w:unhideWhenUsed="1" w:qFormat="1"/>
@@ -670,7 +594,6 @@
     <w:lsdException w:name="HTML Sample" w:semiHidden="1" w:unhideWhenUsed="1"/>
     <w:lsdException w:name="HTML Typewriter" w:semiHidden="1" w:unhideWhenUsed="1"/>
     <w:lsdException w:name="HTML Variable" w:semiHidden="1" w:unhideWhenUsed="1"/>
-    <w:lsdException w:name="Normal Table" w:semiHidden="1" w:unhideWhenUsed="1"/>
     <w:lsdException w:name="annotation subject" w:semiHidden="1" w:unhideWhenUsed="1"/>
     <w:lsdException w:name="No List" w:semiHidden="1" w:unhideWhenUsed="1"/>
     <w:lsdException w:name="Outline List 1" w:semiHidden="1" w:unhideWhenUsed="1"/>
@@ -714,10 +637,8 @@
     <w:lsdException w:name="Table Elegant" w:semiHidden="1" w:unhideWhenUsed="1"/>
     <w:lsdException w:name="Table Professional" w:semiHidden="1" w:unhideWhenUsed="1"/>
     <w:lsdException w:name="Table Subtle 1" w:semiHidden="1" w:unhideWhenUsed="1"/>
-    <w:lsdException w:name="Table Subtle 2" w:semiHidden="1" w:unhideWhenUsed="1"/>
     <w:lsdException w:name="Table Web 1" w:semiHidden="1" w:unhideWhenUsed="1"/>
     <w:lsdException w:name="Table Web 2" w:semiHidden="1" w:unhideWhenUsed="1"/>
-    <w:lsdException w:name="Table Web 3" w:semiHidden="1" w:unhideWhenUsed="1"/>
     <w:lsdException w:name="Balloon Text" w:semiHidden="1" w:unhideWhenUsed="1"/>
     <w:lsdException w:name="Table Grid" w:uiPriority="39"/>
     <w:lsdException w:name="Table Theme" w:semiHidden="1" w:unhideWhenUsed="1"/>
@@ -936,6 +857,10 @@
     <w:lsdException w:name="List Table 5 Dark Accent 6" w:uiPriority="50"/>
     <w:lsdException w:name="List Table 6 Colorful Accent 6" w:uiPriority="51"/>
     <w:lsdException w:name="List Table 7 Colorful Accent 6" w:uiPriority="52"/>
+    <w:lsdException w:name="Mention" w:semiHidden="1" w:unhideWhenUsed="1"/>
+    <w:lsdException w:name="Smart Hyperlink" w:semiHidden="1" w:unhideWhenUsed="1"/>
+    <w:lsdException w:name="Hashtag" w:semiHidden="1" w:unhideWhenUsed="1"/>
+    <w:lsdException w:name="Unresolved Mention" w:semiHidden="1" w:unhideWhenUsed="1"/>
   </w:latentStyles>
   <w:style w:type="paragraph" w:default="1" w:styleId="Normal">
     <w:name w:val="Normal"/>
@@ -972,6 +897,18 @@
     <w:name w:val="apple-converted-space"/>
     <w:basedOn w:val="Fuentedeprrafopredeter"/>
     <w:rsid w:val="00AA32CE"/>
+  </w:style>
+  <w:style w:type="character" w:styleId="Hipervnculo">
+    <w:name w:val="Hyperlink"/>
+    <w:basedOn w:val="Fuentedeprrafopredeter"/>
+    <w:uiPriority w:val="99"/>
+    <w:semiHidden/>
+    <w:unhideWhenUsed/>
+    <w:rsid w:val="00F51007"/>
+    <w:rPr>
+      <w:color w:val="0000FF"/>
+      <w:u w:val="single"/>
+    </w:rPr>
   </w:style>
 </w:styles>
 </file>

</xml_diff>